<commit_message>
Updated Supplemental Capstone Report
</commit_message>
<xml_diff>
--- a/BusinessDensity/documentation/Supplemental Capstone Report.docx
+++ b/BusinessDensity/documentation/Supplemental Capstone Report.docx
@@ -2857,6 +2857,128 @@
     <w:p>
       <w:pPr>
         <w:spacing w:line="480" w:lineRule="auto"/>
+        <w:rPr>
+          <w:rFonts w:ascii="Times New Roman" w:hAnsi="Times New Roman" w:cs="Times New Roman"/>
+        </w:rPr>
+      </w:pPr>
+      <w:r>
+        <w:rPr>
+          <w:noProof/>
+        </w:rPr>
+        <w:drawing>
+          <wp:inline distT="0" distB="0" distL="0" distR="0" wp14:anchorId="314FD40C" wp14:editId="25F90DAF">
+            <wp:extent cx="5943600" cy="3544570"/>
+            <wp:effectExtent l="0" t="0" r="0" b="0"/>
+            <wp:docPr id="1951405435" name="Picture 1"/>
+            <wp:cNvGraphicFramePr>
+              <a:graphicFrameLocks xmlns:a="http://schemas.openxmlformats.org/drawingml/2006/main" noChangeAspect="1"/>
+            </wp:cNvGraphicFramePr>
+            <a:graphic xmlns:a="http://schemas.openxmlformats.org/drawingml/2006/main">
+              <a:graphicData uri="http://schemas.openxmlformats.org/drawingml/2006/picture">
+                <pic:pic xmlns:pic="http://schemas.openxmlformats.org/drawingml/2006/picture">
+                  <pic:nvPicPr>
+                    <pic:cNvPr id="0" name="Picture 1"/>
+                    <pic:cNvPicPr>
+                      <a:picLocks noChangeAspect="1" noChangeArrowheads="1"/>
+                    </pic:cNvPicPr>
+                  </pic:nvPicPr>
+                  <pic:blipFill>
+                    <a:blip r:embed="rId7">
+                      <a:extLst>
+                        <a:ext uri="{28A0092B-C50C-407E-A947-70E740481C1C}">
+                          <a14:useLocalDpi xmlns:a14="http://schemas.microsoft.com/office/drawing/2010/main" val="0"/>
+                        </a:ext>
+                      </a:extLst>
+                    </a:blip>
+                    <a:srcRect/>
+                    <a:stretch>
+                      <a:fillRect/>
+                    </a:stretch>
+                  </pic:blipFill>
+                  <pic:spPr bwMode="auto">
+                    <a:xfrm>
+                      <a:off x="0" y="0"/>
+                      <a:ext cx="5943600" cy="3544570"/>
+                    </a:xfrm>
+                    <a:prstGeom prst="rect">
+                      <a:avLst/>
+                    </a:prstGeom>
+                    <a:noFill/>
+                    <a:ln>
+                      <a:noFill/>
+                    </a:ln>
+                  </pic:spPr>
+                </pic:pic>
+              </a:graphicData>
+            </a:graphic>
+          </wp:inline>
+        </w:drawing>
+      </w:r>
+    </w:p>
+    <w:p>
+      <w:pPr>
+        <w:spacing w:line="480" w:lineRule="auto"/>
+        <w:rPr>
+          <w:rFonts w:ascii="Times New Roman" w:hAnsi="Times New Roman" w:cs="Times New Roman"/>
+        </w:rPr>
+      </w:pPr>
+      <w:r>
+        <w:rPr>
+          <w:noProof/>
+        </w:rPr>
+        <w:drawing>
+          <wp:inline distT="0" distB="0" distL="0" distR="0" wp14:anchorId="6F9CC65E" wp14:editId="52C4E934">
+            <wp:extent cx="5943600" cy="3544570"/>
+            <wp:effectExtent l="0" t="0" r="0" b="0"/>
+            <wp:docPr id="1354326477" name="Picture 2"/>
+            <wp:cNvGraphicFramePr>
+              <a:graphicFrameLocks xmlns:a="http://schemas.openxmlformats.org/drawingml/2006/main" noChangeAspect="1"/>
+            </wp:cNvGraphicFramePr>
+            <a:graphic xmlns:a="http://schemas.openxmlformats.org/drawingml/2006/main">
+              <a:graphicData uri="http://schemas.openxmlformats.org/drawingml/2006/picture">
+                <pic:pic xmlns:pic="http://schemas.openxmlformats.org/drawingml/2006/picture">
+                  <pic:nvPicPr>
+                    <pic:cNvPr id="0" name="Picture 3"/>
+                    <pic:cNvPicPr>
+                      <a:picLocks noChangeAspect="1" noChangeArrowheads="1"/>
+                    </pic:cNvPicPr>
+                  </pic:nvPicPr>
+                  <pic:blipFill>
+                    <a:blip r:embed="rId8">
+                      <a:extLst>
+                        <a:ext uri="{28A0092B-C50C-407E-A947-70E740481C1C}">
+                          <a14:useLocalDpi xmlns:a14="http://schemas.microsoft.com/office/drawing/2010/main" val="0"/>
+                        </a:ext>
+                      </a:extLst>
+                    </a:blip>
+                    <a:srcRect/>
+                    <a:stretch>
+                      <a:fillRect/>
+                    </a:stretch>
+                  </pic:blipFill>
+                  <pic:spPr bwMode="auto">
+                    <a:xfrm>
+                      <a:off x="0" y="0"/>
+                      <a:ext cx="5943600" cy="3544570"/>
+                    </a:xfrm>
+                    <a:prstGeom prst="rect">
+                      <a:avLst/>
+                    </a:prstGeom>
+                    <a:noFill/>
+                    <a:ln>
+                      <a:noFill/>
+                    </a:ln>
+                  </pic:spPr>
+                </pic:pic>
+              </a:graphicData>
+            </a:graphic>
+          </wp:inline>
+        </w:drawing>
+      </w:r>
+    </w:p>
+    <w:p>
+      <w:pPr>
+        <w:spacing w:line="480" w:lineRule="auto"/>
         <w:jc w:val="center"/>
         <w:rPr>
           <w:rFonts w:ascii="Times New Roman" w:hAnsi="Times New Roman" w:cs="Times New Roman"/>
@@ -2870,6 +2992,7 @@
           <w:b/>
           <w:bCs/>
         </w:rPr>
+        <w:lastRenderedPageBreak/>
         <w:t>Project Summary and Reflection</w:t>
       </w:r>
     </w:p>
@@ -2962,31 +3085,25 @@
         <w:rPr>
           <w:rFonts w:ascii="Times New Roman" w:hAnsi="Times New Roman" w:cs="Times New Roman"/>
         </w:rPr>
-        <w:t xml:space="preserve">This has several implications. For economic policy, short-term interventions targeting specific locations are unlikely to produce immediate changes. For forecasting, simple auto-regressive models may perform comparably to more complex structural approaches. For urban planning, long-term initiatives are necessary to alter density patterns meaningfully. For data science, the </w:t>
-      </w:r>
-      <w:r>
-        <w:rPr>
-          <w:rFonts w:ascii="Times New Roman" w:hAnsi="Times New Roman" w:cs="Times New Roman"/>
+        <w:t>This has several implications. For economic policy, short-term interventions targeting specific locations are unlikely to produce immediate changes. For forecasting, simple auto-regressive models may perform comparably to more complex structural approaches. For urban planning, long-term initiatives are necessary to alter density patterns meaningfully. For data science, the results highlight the importance of distinguishing between statistical significance and practical importance using tools such as feature importance analysis.</w:t>
+      </w:r>
+    </w:p>
+    <w:p>
+      <w:pPr>
+        <w:spacing w:line="480" w:lineRule="auto"/>
+        <w:rPr>
+          <w:rFonts w:ascii="Times New Roman" w:hAnsi="Times New Roman" w:cs="Times New Roman"/>
+          <w:b/>
+          <w:bCs/>
+        </w:rPr>
+      </w:pPr>
+      <w:r>
+        <w:rPr>
+          <w:rFonts w:ascii="Times New Roman" w:hAnsi="Times New Roman" w:cs="Times New Roman"/>
+          <w:b/>
+          <w:bCs/>
         </w:rPr>
         <w:lastRenderedPageBreak/>
-        <w:t>results highlight the importance of distinguishing between statistical significance and practical importance using tools such as feature importance analysis.</w:t>
-      </w:r>
-    </w:p>
-    <w:p>
-      <w:pPr>
-        <w:spacing w:line="480" w:lineRule="auto"/>
-        <w:rPr>
-          <w:rFonts w:ascii="Times New Roman" w:hAnsi="Times New Roman" w:cs="Times New Roman"/>
-          <w:b/>
-          <w:bCs/>
-        </w:rPr>
-      </w:pPr>
-      <w:r>
-        <w:rPr>
-          <w:rFonts w:ascii="Times New Roman" w:hAnsi="Times New Roman" w:cs="Times New Roman"/>
-          <w:b/>
-          <w:bCs/>
-        </w:rPr>
         <w:t>Major Challenges Encountered</w:t>
       </w:r>
     </w:p>
@@ -3095,49 +3212,43 @@
         <w:rPr>
           <w:rFonts w:ascii="Times New Roman" w:hAnsi="Times New Roman" w:cs="Times New Roman"/>
         </w:rPr>
-        <w:t xml:space="preserve">Another challenge concerned selecting between the interpretability of OLS and the diagnostic advantages of Random Forest modeling. Although both models achieved comparable predictive performance, Random Forest provided additional insight into variable importance. The decision </w:t>
-      </w:r>
+        <w:t>Another challenge concerned selecting between the interpretability of OLS and the diagnostic advantages of Random Forest modeling. Although both models achieved comparable predictive performance, Random Forest provided additional insight into variable importance. The decision between them depends on the intended application: prediction favors simplicity, whereas analytical interpretation benefits from diagnostic models.</w:t>
+      </w:r>
+    </w:p>
+    <w:p>
+      <w:pPr>
+        <w:spacing w:line="480" w:lineRule="auto"/>
+        <w:rPr>
+          <w:rFonts w:ascii="Times New Roman" w:hAnsi="Times New Roman" w:cs="Times New Roman"/>
+          <w:b/>
+          <w:bCs/>
+          <w:i/>
+          <w:iCs/>
+        </w:rPr>
+      </w:pPr>
+      <w:r>
+        <w:rPr>
+          <w:rFonts w:ascii="Times New Roman" w:hAnsi="Times New Roman" w:cs="Times New Roman"/>
+          <w:b/>
+          <w:bCs/>
+          <w:i/>
+          <w:iCs/>
+        </w:rPr>
+        <w:t>Temporal Feature Engineering</w:t>
+      </w:r>
+    </w:p>
+    <w:p>
+      <w:pPr>
+        <w:spacing w:line="480" w:lineRule="auto"/>
+        <w:rPr>
+          <w:rFonts w:ascii="Times New Roman" w:hAnsi="Times New Roman" w:cs="Times New Roman"/>
+        </w:rPr>
+      </w:pPr>
       <w:r>
         <w:rPr>
           <w:rFonts w:ascii="Times New Roman" w:hAnsi="Times New Roman" w:cs="Times New Roman"/>
         </w:rPr>
         <w:lastRenderedPageBreak/>
-        <w:t>between them depends on the intended application: prediction favors simplicity, whereas analytical interpretation benefits from diagnostic models.</w:t>
-      </w:r>
-    </w:p>
-    <w:p>
-      <w:pPr>
-        <w:spacing w:line="480" w:lineRule="auto"/>
-        <w:rPr>
-          <w:rFonts w:ascii="Times New Roman" w:hAnsi="Times New Roman" w:cs="Times New Roman"/>
-          <w:b/>
-          <w:bCs/>
-          <w:i/>
-          <w:iCs/>
-        </w:rPr>
-      </w:pPr>
-      <w:r>
-        <w:rPr>
-          <w:rFonts w:ascii="Times New Roman" w:hAnsi="Times New Roman" w:cs="Times New Roman"/>
-          <w:b/>
-          <w:bCs/>
-          <w:i/>
-          <w:iCs/>
-        </w:rPr>
-        <w:t>Temporal Feature Engineering</w:t>
-      </w:r>
-    </w:p>
-    <w:p>
-      <w:pPr>
-        <w:spacing w:line="480" w:lineRule="auto"/>
-        <w:rPr>
-          <w:rFonts w:ascii="Times New Roman" w:hAnsi="Times New Roman" w:cs="Times New Roman"/>
-        </w:rPr>
-      </w:pPr>
-      <w:r>
-        <w:rPr>
-          <w:rFonts w:ascii="Times New Roman" w:hAnsi="Times New Roman" w:cs="Times New Roman"/>
-        </w:rPr>
         <w:t>Constructing the lagged variable required careful attention to data ordering and grouping. Applying the lag across the entire dataset, rather than within ZIP–sector groups, initially produced incorrect pairings. Correct feature engineering necessitated sorting by ZIP code, sector, and year and applying the lag operation within each group. This process emphasized the importance of respecting panel data structure in time-series modeling.</w:t>
       </w:r>
     </w:p>
@@ -3214,32 +3325,53 @@
         <w:rPr>
           <w:rFonts w:ascii="Times New Roman" w:hAnsi="Times New Roman" w:cs="Times New Roman"/>
         </w:rPr>
-        <w:t xml:space="preserve"> However, if the expected outcomes are related to business density, which is fundamentally a momentum-driven phenomenon exhibiting extreme temporal inertia, then many conventional intervention strategies may be ineffective unless they specifically target the underlying autoregressive structure of the time series. Understanding this temporal dynamic is critical for designing effective policies </w:t>
-      </w:r>
+        <w:t xml:space="preserve"> However, if the expected outcomes are related to business density, which is fundamentally a momentum-driven phenomenon exhibiting extreme temporal inertia, then many conventional intervention strategies may be ineffective unless they specifically target the underlying autoregressive structure of the time series. Understanding this temporal dynamic is critical for designing effective policies across multiple domains of society, including healthcare access, education funding, transportation infrastructure, income disparities, and public policy broadly.</w:t>
+      </w:r>
+    </w:p>
+    <w:p>
+      <w:pPr>
+        <w:spacing w:line="480" w:lineRule="auto"/>
+        <w:rPr>
+          <w:rFonts w:ascii="Times New Roman" w:hAnsi="Times New Roman" w:cs="Times New Roman"/>
+          <w:b/>
+          <w:bCs/>
+        </w:rPr>
+      </w:pPr>
+      <w:r>
+        <w:rPr>
+          <w:rFonts w:ascii="Times New Roman" w:hAnsi="Times New Roman" w:cs="Times New Roman"/>
+          <w:b/>
+          <w:bCs/>
+        </w:rPr>
+        <w:t>Healthcare Access and Service Delivery</w:t>
+      </w:r>
+    </w:p>
+    <w:p>
+      <w:pPr>
+        <w:spacing w:line="480" w:lineRule="auto"/>
+        <w:ind w:firstLine="720"/>
+        <w:rPr>
+          <w:rFonts w:ascii="Times New Roman" w:hAnsi="Times New Roman" w:cs="Times New Roman"/>
+        </w:rPr>
+      </w:pPr>
       <w:r>
         <w:rPr>
           <w:rFonts w:ascii="Times New Roman" w:hAnsi="Times New Roman" w:cs="Times New Roman"/>
         </w:rPr>
         <w:lastRenderedPageBreak/>
-        <w:t>across multiple domains of society, including healthcare access, education funding, transportation infrastructure, income disparities, and public policy broadly.</w:t>
-      </w:r>
-    </w:p>
-    <w:p>
-      <w:pPr>
-        <w:spacing w:line="480" w:lineRule="auto"/>
-        <w:rPr>
-          <w:rFonts w:ascii="Times New Roman" w:hAnsi="Times New Roman" w:cs="Times New Roman"/>
-          <w:b/>
-          <w:bCs/>
-        </w:rPr>
-      </w:pPr>
-      <w:r>
-        <w:rPr>
-          <w:rFonts w:ascii="Times New Roman" w:hAnsi="Times New Roman" w:cs="Times New Roman"/>
-          <w:b/>
-          <w:bCs/>
-        </w:rPr>
-        <w:t>Healthcare Access and Service Delivery</w:t>
+        <w:t xml:space="preserve">Healthcare facilities and physician practices tend to cluster in areas with established commercial density, creating persistent access disparities between low-income and high-income communities. Research by Gaskin et al (2012) documented that urban low-income ZIP codes were 0.5% more likely to have very low primary care physician density (fewer than 5 physicians per 10,000 population) relative to high-income ZIP codes, with even greater disparities in suburban areas, where low-income ZIP codes were 7.4% more likely to have very low primary care physician density. The temporal autocorrelation finding from this business density analysis suggests that these healthcare access disparities are likely to persist over time due to the momentum effects of commercial clustering. Healthcare providers </w:t>
+      </w:r>
+      <w:r>
+        <w:rPr>
+          <w:rFonts w:ascii="Times New Roman" w:hAnsi="Times New Roman" w:cs="Times New Roman"/>
+        </w:rPr>
+        <w:t>themselves are</w:t>
+      </w:r>
+      <w:r>
+        <w:rPr>
+          <w:rFonts w:ascii="Times New Roman" w:hAnsi="Times New Roman" w:cs="Times New Roman"/>
+        </w:rPr>
+        <w:t xml:space="preserve"> businesses that follow the same density patterns documented in this analysis. Once healthcare deserts emerge in low-density commercial areas, they tend to persist because the absence of existing healthcare facilities creates barriers to new entrants, just as low overall business density creates barriers to new business formation. This can be further examined using the data set for this project by looking at healthcare service providers in isolation from other sectors. </w:t>
       </w:r>
     </w:p>
     <w:p>
@@ -3254,19 +3386,14 @@
         <w:rPr>
           <w:rFonts w:ascii="Times New Roman" w:hAnsi="Times New Roman" w:cs="Times New Roman"/>
         </w:rPr>
-        <w:t xml:space="preserve">Healthcare facilities and physician practices tend to cluster in areas with established commercial density, creating persistent access disparities between low-income and high-income communities. Research by Gaskin et al (2012) documented that urban low-income ZIP codes were 0.5% more likely to have very low primary care physician density (fewer than 5 physicians per 10,000 population) relative to high-income ZIP codes, with even greater disparities in suburban areas, where low-income ZIP codes were 7.4% more likely to have very low primary care physician density. The temporal autocorrelation finding from this business density analysis suggests that these healthcare access disparities are likely to persist over time due to the momentum effects of commercial clustering. Healthcare providers </w:t>
-      </w:r>
-      <w:r>
-        <w:rPr>
-          <w:rFonts w:ascii="Times New Roman" w:hAnsi="Times New Roman" w:cs="Times New Roman"/>
-        </w:rPr>
-        <w:t>themselves are</w:t>
-      </w:r>
-      <w:r>
-        <w:rPr>
-          <w:rFonts w:ascii="Times New Roman" w:hAnsi="Times New Roman" w:cs="Times New Roman"/>
-        </w:rPr>
-        <w:t xml:space="preserve"> businesses that follow the same density patterns documented in this analysis. Once healthcare deserts emerge in low-density commercial areas, they tend to persist because the absence of existing healthcare facilities creates barriers to new entrants, just as low overall business density creates barriers to new business formation. This can be further examined using the data set for this project by looking at healthcare service providers in isolation from other sectors. </w:t>
+        <w:t xml:space="preserve">The 99.87% temporal autocorrelation finding suggests that healthcare access disparities arising from the uneven distribution of healthcare facilities are highly predictable and resistant to short-term interventions. According to the U.S. Government Accountability Office (2020), between 2013 and 2020, over 100 rural hospitals closed, and when they closed, people living in areas that had received health care from them had to travel farther to access the same services. This pattern of closure and increasing distance reflects the broader momentum of commercial density. According to Ballard Brief (2025), rural residents' life expectancy (77.4 years) is roughly 2 years lower than that of metropolitan residents (79.3 years), and depressive disorder diagnoses </w:t>
+      </w:r>
+      <w:r>
+        <w:rPr>
+          <w:rFonts w:ascii="Times New Roman" w:hAnsi="Times New Roman" w:cs="Times New Roman"/>
+        </w:rPr>
+        <w:lastRenderedPageBreak/>
+        <w:t>are 14.8% higher in rural areas. These health outcome disparities are closely tied to healthcare access, which itself follows predictable patterns of commercial density.</w:t>
       </w:r>
     </w:p>
     <w:p>
@@ -3281,14 +3408,59 @@
         <w:rPr>
           <w:rFonts w:ascii="Times New Roman" w:hAnsi="Times New Roman" w:cs="Times New Roman"/>
         </w:rPr>
-        <w:t xml:space="preserve">The 99.87% temporal autocorrelation finding suggests that healthcare access disparities arising from the uneven distribution of healthcare facilities are highly predictable and resistant to short-term interventions. According to the U.S. Government Accountability Office (2020), between 2013 and 2020, over 100 rural hospitals closed, and when they closed, people living in areas that had received health care from them had to travel farther to access the same services. This pattern of closure and increasing distance reflects the broader momentum of commercial </w:t>
+        <w:t xml:space="preserve">For healthcare planners and policymakers, this analysis contributes to understanding that mobile and telehealth services may be more effective than incentivizing private providers to locate in historically low-density areas. Since business density exhibits strong temporal inertia, attracting private healthcare providers to areas without existing commercial momentum requires overcoming powerful autoregressive forces. Public provision of mobile clinics or telemedicine services works with the temporal reality rather than against it. Additionally, resource allocation should account for predictable trajectories, as healthcare systems can use historical business density trend analysis to anticipate future healthcare demand and insurance coverage patterns. Regions with declining business density are likely to see an increasing proportion of uninsured or publicly insured populations as employment opportunities decline. Rather than </w:t>
+      </w:r>
+      <w:r>
+        <w:rPr>
+          <w:rFonts w:ascii="Times New Roman" w:hAnsi="Times New Roman" w:cs="Times New Roman"/>
+        </w:rPr>
+        <w:t>if</w:t>
+      </w:r>
+      <w:r>
+        <w:rPr>
+          <w:rFonts w:ascii="Times New Roman" w:hAnsi="Times New Roman" w:cs="Times New Roman"/>
+        </w:rPr>
+        <w:t xml:space="preserve"> market forces will eventually draw healthcare providers to underserved areas, policymakers should recognize that the temporal inertia documented in this analysis means market-based solutions are unlikely to succeed without sustained, long-term interventions that alter the fundamental auto-regressive pattern, suggesting that safety-net infrastructure should be prioritized in low-momentum areas.</w:t>
+      </w:r>
+    </w:p>
+    <w:p>
+      <w:pPr>
+        <w:spacing w:line="480" w:lineRule="auto"/>
+        <w:rPr>
+          <w:rFonts w:ascii="Times New Roman" w:hAnsi="Times New Roman" w:cs="Times New Roman"/>
+          <w:b/>
+          <w:bCs/>
+        </w:rPr>
+      </w:pPr>
+      <w:r>
+        <w:rPr>
+          <w:rFonts w:ascii="Times New Roman" w:hAnsi="Times New Roman" w:cs="Times New Roman"/>
+          <w:b/>
+          <w:bCs/>
+        </w:rPr>
+        <w:t>Education Funding and Opportunity</w:t>
+      </w:r>
+    </w:p>
+    <w:p>
+      <w:pPr>
+        <w:spacing w:line="480" w:lineRule="auto"/>
+        <w:ind w:firstLine="720"/>
+        <w:rPr>
+          <w:rFonts w:ascii="Times New Roman" w:hAnsi="Times New Roman" w:cs="Times New Roman"/>
+        </w:rPr>
+      </w:pPr>
+      <w:r>
+        <w:rPr>
+          <w:rFonts w:ascii="Times New Roman" w:hAnsi="Times New Roman" w:cs="Times New Roman"/>
+        </w:rPr>
+        <w:t xml:space="preserve">School funding systems that depend on local property tax revenue create fundamental inequalities between wealthy and poor districts, as property values and the businesses that generate tax revenue vary dramatically from neighborhood to neighborhood. The connection between business density and education funding creates a powerful feedback loop: areas with high business density generate more commercial property tax revenue, which funds better schools, which in turn make the area more attractive to families, further increasing residential </w:t>
       </w:r>
       <w:r>
         <w:rPr>
           <w:rFonts w:ascii="Times New Roman" w:hAnsi="Times New Roman" w:cs="Times New Roman"/>
         </w:rPr>
         <w:lastRenderedPageBreak/>
-        <w:t>density. According to Ballard Brief (2025), rural residents' life expectancy (77.4 years) is roughly 2 years lower than that of metropolitan residents (79.3 years), and depressive disorder diagnoses are 14.8% higher in rural areas. These health outcome disparities are closely tied to healthcare access, which itself follows predictable patterns of commercial density.</w:t>
+        <w:t>property values and commercial activity. According to the National Center for Education Statistics (2024), nationally in 2020-2021, local property taxes accounted for 36% of total public-school revenue, with some states, like New Hampshire and Connecticut, relying on property taxes for 61% and 57% of school funding, respectively. This means that the temporal momentum of business density directly impacts educational opportunity through its effect on local tax bases.</w:t>
       </w:r>
     </w:p>
     <w:p>
@@ -3303,7 +3475,178 @@
         <w:rPr>
           <w:rFonts w:ascii="Times New Roman" w:hAnsi="Times New Roman" w:cs="Times New Roman"/>
         </w:rPr>
-        <w:t xml:space="preserve">For healthcare planners and policymakers, this analysis contributes to understanding that mobile and telehealth services may be more effective than incentivizing private providers to locate in historically low-density areas. Since business density exhibits strong temporal inertia, attracting private healthcare providers to areas without existing commercial momentum requires overcoming powerful autoregressive forces. Public provision of mobile clinics or telemedicine services works with the temporal reality rather than against it. Additionally, resource allocation should account for predictable trajectories, as healthcare systems can use historical business density trend analysis to anticipate future healthcare demand and insurance coverage patterns. Regions with declining business density are likely to see an increasing proportion of uninsured or publicly insured populations as employment opportunities decline. Rather than </w:t>
+        <w:t xml:space="preserve">The finding that business density is 99.87% determined by historical patterns has critical implications for education funding equity. Education policymakers can use business density trend analysis for long-term financial planning, as school districts in areas with declining business density face predictable fiscal stress as commercial property tax revenues decline. As noted by the School Plus State Finance Project (n.d.), in many communities, a self-reinforcing cycle is established in which higher property values finance better schools, which in turn boost property values further. Conversely, districts in low-momentum areas face a negative cycle that is highly resistant to intervention. State education funding formulas aim to equalize access to </w:t>
+      </w:r>
+      <w:r>
+        <w:rPr>
+          <w:rFonts w:ascii="Times New Roman" w:hAnsi="Times New Roman" w:cs="Times New Roman"/>
+        </w:rPr>
+        <w:t>resources but</w:t>
+      </w:r>
+      <w:r>
+        <w:rPr>
+          <w:rFonts w:ascii="Times New Roman" w:hAnsi="Times New Roman" w:cs="Times New Roman"/>
+        </w:rPr>
+        <w:t xml:space="preserve"> understanding that business density follows highly predictable temporal patterns enables more sophisticated state aid formulas that account for inevitable long-term trajectories rather than treating declining revenue as temporary shocks. Schools in regions with strong and growing business density in specific sectors can effectively prepare students for local employment opportunities. However, schools in regions with stagnant or declining business density across all sectors face a strategic choice: prepare students for limited local opportunities or prepare them for opportunities elsewhere. The temporal autocorrelation finding helps education leaders make realistic assessments of local economic trajectories when designing career and technical education programs.</w:t>
+      </w:r>
+    </w:p>
+    <w:p>
+      <w:pPr>
+        <w:spacing w:line="480" w:lineRule="auto"/>
+        <w:rPr>
+          <w:rFonts w:ascii="Times New Roman" w:hAnsi="Times New Roman" w:cs="Times New Roman"/>
+          <w:b/>
+          <w:bCs/>
+        </w:rPr>
+      </w:pPr>
+      <w:r>
+        <w:rPr>
+          <w:rFonts w:ascii="Times New Roman" w:hAnsi="Times New Roman" w:cs="Times New Roman"/>
+          <w:b/>
+          <w:bCs/>
+        </w:rPr>
+        <w:lastRenderedPageBreak/>
+        <w:t>Transportation Infrastructure Investment</w:t>
+      </w:r>
+    </w:p>
+    <w:p>
+      <w:pPr>
+        <w:spacing w:line="480" w:lineRule="auto"/>
+        <w:ind w:firstLine="720"/>
+        <w:rPr>
+          <w:rFonts w:ascii="Times New Roman" w:hAnsi="Times New Roman" w:cs="Times New Roman"/>
+        </w:rPr>
+      </w:pPr>
+      <w:r>
+        <w:rPr>
+          <w:rFonts w:ascii="Times New Roman" w:hAnsi="Times New Roman" w:cs="Times New Roman"/>
+        </w:rPr>
+        <w:t>Major transportation infrastructure investments, light rail systems, highway interchanges, and bus rapid transit corridors are frequently justified on the basis that improved transportation access will stimulate commercial development and increase business density along corridors (Credit, 2018). However, if business density is overwhelmingly determined by historical patterns rather than contemporary infrastructure investments, then transportation planners may systematically overestimate the economic development impacts of new transit projects. The 99.87% temporal autocorrelation finding suggests that transportation infrastructure is most effective at amplifying existing business density momentum rather than creating momentum where none previously existed. A light rail line through a historically low-density commercial area is unlikely to generate significant commercial development unless complementary policies create conditions for divergence from historical patterns (Coker, 2025). Transportation infrastructure should be viewed as an accelerator of momentum rather than a creator of momentum. Transportation planners conducting economic impact assessments should give greater weight to historical trends in business density when projecting development benefits. Projects serving already-growing commercial corridors are more likely to generate anticipated economic benefits than projects attempting to redirect growth to new locations. In areas with historically low business density, the temporal inertia documented in this analysis suggests that investments in personal mobility may be more cost-effective than fixed-route transit infrastructure that assumes commercial clustering will emerge.</w:t>
+      </w:r>
+    </w:p>
+    <w:p>
+      <w:pPr>
+        <w:spacing w:line="480" w:lineRule="auto"/>
+        <w:rPr>
+          <w:rFonts w:ascii="Times New Roman" w:hAnsi="Times New Roman" w:cs="Times New Roman"/>
+          <w:b/>
+          <w:bCs/>
+        </w:rPr>
+      </w:pPr>
+      <w:r>
+        <w:rPr>
+          <w:rFonts w:ascii="Times New Roman" w:hAnsi="Times New Roman" w:cs="Times New Roman"/>
+          <w:b/>
+          <w:bCs/>
+        </w:rPr>
+        <w:t>Income Disparities and Economic Mobility</w:t>
+      </w:r>
+    </w:p>
+    <w:p>
+      <w:pPr>
+        <w:spacing w:line="480" w:lineRule="auto"/>
+        <w:rPr>
+          <w:rFonts w:ascii="Times New Roman" w:hAnsi="Times New Roman" w:cs="Times New Roman"/>
+        </w:rPr>
+      </w:pPr>
+      <w:r>
+        <w:rPr>
+          <w:rFonts w:ascii="Times New Roman" w:hAnsi="Times New Roman" w:cs="Times New Roman"/>
+        </w:rPr>
+        <w:t xml:space="preserve">Gomez-Lievano and </w:t>
+      </w:r>
+      <w:proofErr w:type="spellStart"/>
+      <w:r>
+        <w:rPr>
+          <w:rFonts w:ascii="Times New Roman" w:hAnsi="Times New Roman" w:cs="Times New Roman"/>
+        </w:rPr>
+        <w:t>Fragkias</w:t>
+      </w:r>
+      <w:proofErr w:type="spellEnd"/>
+      <w:r>
+        <w:rPr>
+          <w:rFonts w:ascii="Times New Roman" w:hAnsi="Times New Roman" w:cs="Times New Roman"/>
+        </w:rPr>
+        <w:t xml:space="preserve"> (2024) explored how Economic agglomeration can create economic benefits, but it also tends to widen the disparity between rich and poor areas. The </w:t>
+      </w:r>
+      <w:r>
+        <w:rPr>
+          <w:rFonts w:ascii="Times New Roman" w:hAnsi="Times New Roman" w:cs="Times New Roman"/>
+        </w:rPr>
+        <w:lastRenderedPageBreak/>
+        <w:t>concentration of business establishments in high-density areas creates employment opportunities, wage premiums, and skill development that residents of low-density areas cannot access. The temporal momentum of business density means that spatial inequality is not just a contemporary phenomenon but a self-perpetuating pattern that resists intervention. The extreme temporal autocorrelation in business density has implications for addressing income disparities. Economic development programs targeting specific low-density areas must contend with the 99.87% temporal inertia documented in this analysis. One-time investments or short-term incentive programs are unlikely to overcome this momentum, and reaching an alternative equilibrium requires sustained, comprehensive interventions rather than discrete projects. If changing the business-density trajectory in low-momentum areas is extremely difficult due to temporal inertia. Policies that help residents access opportunities in high-density areas may be more effective at reducing income disparities than place-based policies. Rather than training workers for industries that lack local presence and momentum, workforce development programs should either focus on sectors with existing local density and growth momentum or explicitly prepare workers for employment in high-density regions elsewhere, acknowledging that overcoming local temporal inertia may be infeasible within relevant timeframes.</w:t>
+      </w:r>
+    </w:p>
+    <w:p>
+      <w:pPr>
+        <w:spacing w:line="480" w:lineRule="auto"/>
+        <w:rPr>
+          <w:rFonts w:ascii="Times New Roman" w:hAnsi="Times New Roman" w:cs="Times New Roman"/>
+          <w:b/>
+          <w:bCs/>
+        </w:rPr>
+      </w:pPr>
+      <w:r>
+        <w:rPr>
+          <w:rFonts w:ascii="Times New Roman" w:hAnsi="Times New Roman" w:cs="Times New Roman"/>
+          <w:b/>
+          <w:bCs/>
+        </w:rPr>
+        <w:t>Public Policy and Governance</w:t>
+      </w:r>
+    </w:p>
+    <w:p>
+      <w:pPr>
+        <w:spacing w:line="480" w:lineRule="auto"/>
+        <w:rPr>
+          <w:rFonts w:ascii="Times New Roman" w:hAnsi="Times New Roman" w:cs="Times New Roman"/>
+        </w:rPr>
+      </w:pPr>
+      <w:r>
+        <w:rPr>
+          <w:rFonts w:ascii="Times New Roman" w:hAnsi="Times New Roman" w:cs="Times New Roman"/>
+        </w:rPr>
+        <w:t xml:space="preserve">Government at all levels allocates substantial resources to economic development interventions under various theories of change. Enterprise zones, tax increment financing districts, opportunity zones, and sector-specific subsidies all assume that targeted interventions can alter trajectories. However, if historical patterns explain 99.87% of business density variation, many of these interventions may have limited impact. The finding of temporal autocorrelation contributes to more realistic expectations and better-designed interventions. Extreme temporal inertia means </w:t>
+      </w:r>
+      <w:r>
+        <w:rPr>
+          <w:rFonts w:ascii="Times New Roman" w:hAnsi="Times New Roman" w:cs="Times New Roman"/>
+        </w:rPr>
+        <w:lastRenderedPageBreak/>
+        <w:t>that interventions aimed at altering business density patterns require sustained commitment over decades, not years. Political systems with short electoral cycles may systematically underinvest in effective long-term strategies while overinvesting in visible short-term projects with limited impact on fundamental trajectories. The analysis shows that ZIP code and sector identity matter for the level of business density but not for its dynamics. Policymakers should distinguish between sustaining existing momentum in high-density areas and changing the growth rate or direction in low-density areas. Different policy tools are appropriate for each goal. Rather than attempting to transform low-density areas to match high-density areas, policymakers might more effectively pursue a portfolio strategy: invest in amplifying momentum where it exists, provide mobility assistance to help people access high-opportunity areas, and accept that some areas may not support dense commercial activity regardless of intervention intensity.</w:t>
+      </w:r>
+    </w:p>
+    <w:p>
+      <w:pPr>
+        <w:spacing w:line="480" w:lineRule="auto"/>
+        <w:rPr>
+          <w:rFonts w:ascii="Times New Roman" w:hAnsi="Times New Roman" w:cs="Times New Roman"/>
+          <w:b/>
+          <w:bCs/>
+        </w:rPr>
+      </w:pPr>
+      <w:r>
+        <w:rPr>
+          <w:rFonts w:ascii="Times New Roman" w:hAnsi="Times New Roman" w:cs="Times New Roman"/>
+          <w:b/>
+          <w:bCs/>
+        </w:rPr>
+        <w:t>Broader Societal Impact</w:t>
+      </w:r>
+    </w:p>
+    <w:p>
+      <w:pPr>
+        <w:spacing w:line="480" w:lineRule="auto"/>
+        <w:ind w:firstLine="720"/>
+        <w:rPr>
+          <w:rFonts w:ascii="Times New Roman" w:hAnsi="Times New Roman" w:cs="Times New Roman"/>
+        </w:rPr>
+      </w:pPr>
+      <w:r>
+        <w:rPr>
+          <w:rFonts w:ascii="Times New Roman" w:hAnsi="Times New Roman" w:cs="Times New Roman"/>
+        </w:rPr>
+        <w:t xml:space="preserve">This analysis contributes to solving real-world challenges by promoting more realistic, evidence-based approaches to economic development. The key contribution is tempering expectations about the speed and ease of changing business density patterns while directing resources toward interventions that work with, rather than against, temporal momentum. Specifically, this work informs societal challenges by preventing wasted resources on ineffective interventions. Billions of dollars are spent annually on place-based interventions that attempt to overcome temporal inertia without acknowledging its strength. This analysis provides empirical evidence that such interventions face much higher barriers than typically assumed. Acknowledging that business density patterns are highly persistent allows for more honest conversations about spatial inequality. Rather than </w:t>
       </w:r>
       <w:r>
         <w:rPr>
@@ -3315,334 +3658,90 @@
         <w:rPr>
           <w:rFonts w:ascii="Times New Roman" w:hAnsi="Times New Roman" w:cs="Times New Roman"/>
         </w:rPr>
-        <w:t xml:space="preserve"> market forces will eventually draw healthcare providers to underserved areas, policymakers should recognize that the temporal inertia documented in this analysis means market-based solutions are unlikely to succeed without sustained, long-term interventions that alter the fundamental auto-regressive pattern, suggesting that safety-net infrastructure should be prioritized in low-momentum areas.</w:t>
-      </w:r>
-    </w:p>
-    <w:p>
-      <w:pPr>
-        <w:spacing w:line="480" w:lineRule="auto"/>
-        <w:rPr>
-          <w:rFonts w:ascii="Times New Roman" w:hAnsi="Times New Roman" w:cs="Times New Roman"/>
-          <w:b/>
-          <w:bCs/>
-        </w:rPr>
-      </w:pPr>
-      <w:r>
-        <w:rPr>
-          <w:rFonts w:ascii="Times New Roman" w:hAnsi="Times New Roman" w:cs="Times New Roman"/>
-          <w:b/>
-          <w:bCs/>
-        </w:rPr>
-        <w:t>Education Funding and Opportunity</w:t>
-      </w:r>
-    </w:p>
-    <w:p>
-      <w:pPr>
-        <w:spacing w:line="480" w:lineRule="auto"/>
-        <w:ind w:firstLine="720"/>
-        <w:rPr>
-          <w:rFonts w:ascii="Times New Roman" w:hAnsi="Times New Roman" w:cs="Times New Roman"/>
-        </w:rPr>
-      </w:pPr>
-      <w:r>
-        <w:rPr>
-          <w:rFonts w:ascii="Times New Roman" w:hAnsi="Times New Roman" w:cs="Times New Roman"/>
-        </w:rPr>
-        <w:t xml:space="preserve">School funding systems that depend on local property tax revenue create fundamental inequalities between wealthy and poor districts, as property values and the businesses that generate tax revenue vary dramatically from neighborhood to neighborhood. The connection between business density and education funding creates a powerful feedback loop: areas with </w:t>
+        <w:t xml:space="preserve"> market forces or modest interventions will eventually equalize opportunities across space, policymakers can design compensatory policies </w:t>
       </w:r>
       <w:r>
         <w:rPr>
           <w:rFonts w:ascii="Times New Roman" w:hAnsi="Times New Roman" w:cs="Times New Roman"/>
         </w:rPr>
         <w:lastRenderedPageBreak/>
-        <w:t xml:space="preserve">high business density generate more commercial property tax revenue, which funds better schools, which in turn make the area more attractive to families, further increasing residential property values and commercial activity. According to the National Center for Education Statistics (2024), nationally in 2020-2021, local property taxes accounted for 36% of total </w:t>
-      </w:r>
-      <w:r>
-        <w:rPr>
-          <w:rFonts w:ascii="Times New Roman" w:hAnsi="Times New Roman" w:cs="Times New Roman"/>
-        </w:rPr>
-        <w:t>public-school</w:t>
-      </w:r>
-      <w:r>
-        <w:rPr>
-          <w:rFonts w:ascii="Times New Roman" w:hAnsi="Times New Roman" w:cs="Times New Roman"/>
-        </w:rPr>
-        <w:t xml:space="preserve"> revenue, with some states, like New Hampshire and Connecticut, relying on property taxes for 61% and 57% of school funding, respectively. This means that the temporal momentum of business density directly impacts educational opportunity through its effect on local tax bases.</w:t>
-      </w:r>
-    </w:p>
-    <w:p>
-      <w:pPr>
-        <w:spacing w:line="480" w:lineRule="auto"/>
-        <w:ind w:firstLine="720"/>
-        <w:rPr>
-          <w:rFonts w:ascii="Times New Roman" w:hAnsi="Times New Roman" w:cs="Times New Roman"/>
-        </w:rPr>
-      </w:pPr>
-      <w:r>
-        <w:rPr>
-          <w:rFonts w:ascii="Times New Roman" w:hAnsi="Times New Roman" w:cs="Times New Roman"/>
-        </w:rPr>
-        <w:t xml:space="preserve">The finding that business density is 99.87% determined by historical patterns has critical implications for education funding equity. Education policymakers can use business density trend analysis for long-term financial planning, as school districts in areas with declining business density face predictable fiscal stress as commercial property tax revenues decline. As noted by the School Plus State Finance Project (n.d.), in many communities, a self-reinforcing cycle is established in which higher property values finance better schools, which in turn boost property values further. Conversely, districts in low-momentum areas face a negative cycle that is highly resistant to intervention. State education funding formulas aim to equalize access to </w:t>
-      </w:r>
-      <w:r>
-        <w:rPr>
-          <w:rFonts w:ascii="Times New Roman" w:hAnsi="Times New Roman" w:cs="Times New Roman"/>
-        </w:rPr>
-        <w:t>resources but</w:t>
-      </w:r>
-      <w:r>
-        <w:rPr>
-          <w:rFonts w:ascii="Times New Roman" w:hAnsi="Times New Roman" w:cs="Times New Roman"/>
-        </w:rPr>
-        <w:t xml:space="preserve"> understanding that business density follows highly predictable temporal patterns enables more sophisticated state aid formulas that account for inevitable long-term trajectories rather than treating declining revenue as temporary shocks. Schools in regions with strong and growing business density in specific sectors can effectively prepare students for local employment opportunities. However, schools in regions with stagnant or declining business density across all sectors face a strategic choice: prepare students for limited local opportunities or prepare them for opportunities elsewhere. The temporal autocorrelation finding helps </w:t>
+        <w:t>(mobility assistance, remote work infrastructure, universal basic services) that acknowledge and address persistent spatial inequality. The high predictability of business density patterns (R² = 0.9917) means that agencies can forecast future conditions with considerable confidence. This enables proactive rather than reactive policy, allowing healthcare systems, school districts, and infrastructure agencies to plan for inevitable changes rather than being surprised by them. Public debates about economic development often assume that policy failures reflect poor execution or insufficient funding. This analysis suggests that some patterns may resist even well-executed, well-funded interventions due to fundamental temporal dynamics. This reframing can lead to more productive debates about what policy can and cannot achieve. The ultimate societal contribution of this work is to promote more realistic, evidence-based approaches to addressing spatial inequality and economic development challenges. By revealing the extreme strength of temporal inertia in business density patterns, this analysis encourages policymakers to design interventions that acknowledge and work with these forces rather than assuming they can be easily overcome.</w:t>
+      </w:r>
+    </w:p>
+    <w:p>
+      <w:pPr>
+        <w:rPr>
+          <w:rFonts w:ascii="Times New Roman" w:hAnsi="Times New Roman" w:cs="Times New Roman"/>
+          <w:b/>
+          <w:bCs/>
+        </w:rPr>
+      </w:pPr>
+      <w:r>
+        <w:rPr>
+          <w:rFonts w:ascii="Times New Roman" w:hAnsi="Times New Roman" w:cs="Times New Roman"/>
+          <w:b/>
+          <w:bCs/>
+        </w:rPr>
+        <w:t>Conclusion</w:t>
+      </w:r>
+    </w:p>
+    <w:p>
+      <w:pPr>
+        <w:spacing w:line="480" w:lineRule="auto"/>
+        <w:rPr>
+          <w:rFonts w:ascii="Times New Roman" w:hAnsi="Times New Roman" w:cs="Times New Roman"/>
+        </w:rPr>
+      </w:pPr>
+      <w:r>
+        <w:rPr>
+          <w:rFonts w:ascii="Times New Roman" w:hAnsi="Times New Roman" w:cs="Times New Roman"/>
+        </w:rPr>
+        <w:t xml:space="preserve">This analysis </w:t>
+      </w:r>
+      <w:r>
+        <w:rPr>
+          <w:rFonts w:ascii="Times New Roman" w:hAnsi="Times New Roman" w:cs="Times New Roman"/>
+        </w:rPr>
+        <w:t>sets</w:t>
+      </w:r>
+      <w:r>
+        <w:rPr>
+          <w:rFonts w:ascii="Times New Roman" w:hAnsi="Times New Roman" w:cs="Times New Roman"/>
+        </w:rPr>
+        <w:t xml:space="preserve"> out to determine whether business density is driven by structural factors or by temporal momentum. Using County Business Patterns data from 2000</w:t>
+      </w:r>
+      <w:r>
+        <w:rPr>
+          <w:rFonts w:ascii="Times New Roman" w:hAnsi="Times New Roman" w:cs="Times New Roman"/>
+        </w:rPr>
+        <w:t xml:space="preserve"> to </w:t>
+      </w:r>
+      <w:r>
+        <w:rPr>
+          <w:rFonts w:ascii="Times New Roman" w:hAnsi="Times New Roman" w:cs="Times New Roman"/>
+        </w:rPr>
+        <w:t>2023, a dual modeling approach (OLS and Random Forest regression) was implemented to test three hypotheses regarding temporal autocorrelation, sectoral heterogeneity, and geographic fixed effects. The findings decisively demonstrate that business density is fundamentally a momentum-driven time series, with 99.87% of current density variation explained by the previous year's density alone.</w:t>
+      </w:r>
+    </w:p>
+    <w:p>
+      <w:pPr>
+        <w:spacing w:line="480" w:lineRule="auto"/>
+        <w:rPr>
+          <w:rFonts w:ascii="Times New Roman" w:hAnsi="Times New Roman" w:cs="Times New Roman"/>
+        </w:rPr>
+      </w:pPr>
+      <w:r>
+        <w:rPr>
+          <w:rFonts w:ascii="Times New Roman" w:hAnsi="Times New Roman" w:cs="Times New Roman"/>
+        </w:rPr>
+        <w:t xml:space="preserve">Hypothesis 1, examining temporal autocorrelation, was not rejected. Both models achieved exceptional predictive accuracy (R² = 0.9917, MSE = 0.0078), with Random Forest feature </w:t>
       </w:r>
       <w:r>
         <w:rPr>
           <w:rFonts w:ascii="Times New Roman" w:hAnsi="Times New Roman" w:cs="Times New Roman"/>
         </w:rPr>
         <w:lastRenderedPageBreak/>
-        <w:t>education leaders make realistic assessments of local economic trajectories when designing career and technical education programs.</w:t>
-      </w:r>
-    </w:p>
-    <w:p>
-      <w:pPr>
-        <w:spacing w:line="480" w:lineRule="auto"/>
-        <w:rPr>
-          <w:rFonts w:ascii="Times New Roman" w:hAnsi="Times New Roman" w:cs="Times New Roman"/>
-          <w:b/>
-          <w:bCs/>
-        </w:rPr>
-      </w:pPr>
-      <w:r>
-        <w:rPr>
-          <w:rFonts w:ascii="Times New Roman" w:hAnsi="Times New Roman" w:cs="Times New Roman"/>
-          <w:b/>
-          <w:bCs/>
-        </w:rPr>
-        <w:t>Transportation Infrastructure Investment</w:t>
-      </w:r>
-    </w:p>
-    <w:p>
-      <w:pPr>
-        <w:spacing w:line="480" w:lineRule="auto"/>
-        <w:ind w:firstLine="720"/>
-        <w:rPr>
-          <w:rFonts w:ascii="Times New Roman" w:hAnsi="Times New Roman" w:cs="Times New Roman"/>
-        </w:rPr>
-      </w:pPr>
-      <w:r>
-        <w:rPr>
-          <w:rFonts w:ascii="Times New Roman" w:hAnsi="Times New Roman" w:cs="Times New Roman"/>
-        </w:rPr>
-        <w:t>Major transportation infrastructure investments, light rail systems, highway interchanges, and bus rapid transit corridors are frequently justified on the basis that improved transportation access will stimulate commercial development and increase business density along corridors (Credit, 2018). However, if business density is overwhelmingly determined by historical patterns rather than contemporary infrastructure investments, then transportation planners may systematically overestimate the economic development impacts of new transit projects. The 99.87% temporal autocorrelation finding suggests that transportation infrastructure is most effective at amplifying existing business density momentum rather than creating momentum where none previously existed. A light rail line through a historically low-density commercial area is unlikely to generate significant commercial development unless complementary policies create conditions for divergence from historical patterns (Coker, 2025). Transportation infrastructure should be viewed as an accelerator of momentum rather than a creator of momentum. Transportation planners conducting economic impact assessments should give greater weight to historical trends in business density when projecting development benefits. Projects serving already-growing commercial corridors are more likely to generate anticipated economic benefits than projects attempting to redirect growth to new locations. In areas with historically low business density, the temporal inertia documented in this analysis suggests that investments in personal mobility may be more cost-effective than fixed-route transit infrastructure that assumes commercial clustering will emerge.</w:t>
-      </w:r>
-    </w:p>
-    <w:p>
-      <w:pPr>
-        <w:spacing w:line="480" w:lineRule="auto"/>
-        <w:rPr>
-          <w:rFonts w:ascii="Times New Roman" w:hAnsi="Times New Roman" w:cs="Times New Roman"/>
-          <w:b/>
-          <w:bCs/>
-        </w:rPr>
-      </w:pPr>
-      <w:r>
-        <w:rPr>
-          <w:rFonts w:ascii="Times New Roman" w:hAnsi="Times New Roman" w:cs="Times New Roman"/>
-          <w:b/>
-          <w:bCs/>
-        </w:rPr>
-        <w:t>Income Disparities and Economic Mobility</w:t>
-      </w:r>
-    </w:p>
-    <w:p>
-      <w:pPr>
-        <w:spacing w:line="480" w:lineRule="auto"/>
-        <w:rPr>
-          <w:rFonts w:ascii="Times New Roman" w:hAnsi="Times New Roman" w:cs="Times New Roman"/>
-        </w:rPr>
-      </w:pPr>
-      <w:r>
-        <w:rPr>
-          <w:rFonts w:ascii="Times New Roman" w:hAnsi="Times New Roman" w:cs="Times New Roman"/>
-        </w:rPr>
-        <w:lastRenderedPageBreak/>
-        <w:t xml:space="preserve">Gomez-Lievano and </w:t>
-      </w:r>
-      <w:proofErr w:type="spellStart"/>
-      <w:r>
-        <w:rPr>
-          <w:rFonts w:ascii="Times New Roman" w:hAnsi="Times New Roman" w:cs="Times New Roman"/>
-        </w:rPr>
-        <w:t>Fragkias</w:t>
-      </w:r>
-      <w:proofErr w:type="spellEnd"/>
-      <w:r>
-        <w:rPr>
-          <w:rFonts w:ascii="Times New Roman" w:hAnsi="Times New Roman" w:cs="Times New Roman"/>
-        </w:rPr>
-        <w:t xml:space="preserve"> (2024) explored how Economic agglomeration can create economic benefits, but it also tends to widen the disparity between rich and poor areas. The concentration of business establishments in high-density areas creates employment opportunities, wage premiums, and skill development that residents of low-density areas cannot access. The temporal momentum of business density means that spatial inequality is not just a contemporary phenomenon but a self-perpetuating pattern that resists intervention. The extreme temporal autocorrelation in business density has implications for addressing income disparities. Economic development programs targeting specific low-density areas must contend with the 99.87% temporal inertia documented in this analysis. One-time investments or short-term incentive programs are unlikely to overcome this momentum, and reaching an alternative equilibrium requires sustained, comprehensive interventions rather than discrete projects. If changing the business-density trajectory in low-momentum areas is extremely difficult due to temporal inertia. Policies that help residents access opportunities in high-density areas may be more effective at reducing income disparities than place-based policies. Rather than training workers for industries that lack local presence and momentum, workforce development programs should either focus on sectors with existing local density and growth momentum or explicitly prepare workers for employment in high-density regions elsewhere, acknowledging that overcoming local temporal inertia may be infeasible within relevant timeframes.</w:t>
-      </w:r>
-    </w:p>
-    <w:p>
-      <w:pPr>
-        <w:spacing w:line="480" w:lineRule="auto"/>
-        <w:rPr>
-          <w:rFonts w:ascii="Times New Roman" w:hAnsi="Times New Roman" w:cs="Times New Roman"/>
-          <w:b/>
-          <w:bCs/>
-        </w:rPr>
-      </w:pPr>
-      <w:r>
-        <w:rPr>
-          <w:rFonts w:ascii="Times New Roman" w:hAnsi="Times New Roman" w:cs="Times New Roman"/>
-          <w:b/>
-          <w:bCs/>
-        </w:rPr>
-        <w:t>Public Policy and Governance</w:t>
-      </w:r>
-    </w:p>
-    <w:p>
-      <w:pPr>
-        <w:spacing w:line="480" w:lineRule="auto"/>
-        <w:rPr>
-          <w:rFonts w:ascii="Times New Roman" w:hAnsi="Times New Roman" w:cs="Times New Roman"/>
-        </w:rPr>
-      </w:pPr>
-      <w:r>
-        <w:rPr>
-          <w:rFonts w:ascii="Times New Roman" w:hAnsi="Times New Roman" w:cs="Times New Roman"/>
-        </w:rPr>
-        <w:t xml:space="preserve">Government at all levels allocates substantial resources to economic development interventions under various theories of change. Enterprise zones, tax increment financing districts, opportunity zones, and sector-specific subsidies all assume that targeted interventions can alter trajectories. However, if historical patterns explain 99.87% of business density variation, many of these </w:t>
-      </w:r>
-      <w:r>
-        <w:rPr>
-          <w:rFonts w:ascii="Times New Roman" w:hAnsi="Times New Roman" w:cs="Times New Roman"/>
-        </w:rPr>
-        <w:lastRenderedPageBreak/>
-        <w:t>interventions may have limited impact. The finding of temporal autocorrelation contributes to more realistic expectations and better-designed interventions. Extreme temporal inertia means that interventions aimed at altering business density patterns require sustained commitment over decades, not years. Political systems with short electoral cycles may systematically underinvest in effective long-term strategies while overinvesting in visible short-term projects with limited impact on fundamental trajectories. The analysis shows that ZIP code and sector identity matter for the level of business density but not for its dynamics. Policymakers should distinguish between sustaining existing momentum in high-density areas and changing the growth rate or direction in low-density areas. Different policy tools are appropriate for each goal. Rather than attempting to transform low-density areas to match high-density areas, policymakers might more effectively pursue a portfolio strategy: invest in amplifying momentum where it exists, provide mobility assistance to help people access high-opportunity areas, and accept that some areas may not support dense commercial activity regardless of intervention intensity.</w:t>
-      </w:r>
-    </w:p>
-    <w:p>
-      <w:pPr>
-        <w:spacing w:line="480" w:lineRule="auto"/>
-        <w:rPr>
-          <w:rFonts w:ascii="Times New Roman" w:hAnsi="Times New Roman" w:cs="Times New Roman"/>
-          <w:b/>
-          <w:bCs/>
-        </w:rPr>
-      </w:pPr>
-      <w:r>
-        <w:rPr>
-          <w:rFonts w:ascii="Times New Roman" w:hAnsi="Times New Roman" w:cs="Times New Roman"/>
-          <w:b/>
-          <w:bCs/>
-        </w:rPr>
-        <w:t>Broader Societal Impact</w:t>
-      </w:r>
-    </w:p>
-    <w:p>
-      <w:pPr>
-        <w:spacing w:line="480" w:lineRule="auto"/>
-        <w:ind w:firstLine="720"/>
-        <w:rPr>
-          <w:rFonts w:ascii="Times New Roman" w:hAnsi="Times New Roman" w:cs="Times New Roman"/>
-        </w:rPr>
-      </w:pPr>
-      <w:r>
-        <w:rPr>
-          <w:rFonts w:ascii="Times New Roman" w:hAnsi="Times New Roman" w:cs="Times New Roman"/>
-        </w:rPr>
-        <w:t xml:space="preserve">This analysis contributes to solving real-world challenges by promoting more realistic, evidence-based approaches to economic development. The key contribution is tempering expectations about the speed and ease of changing business density patterns while directing resources toward interventions that work with, rather than against, temporal momentum. Specifically, this work informs societal challenges by preventing wasted resources on ineffective interventions. Billions of dollars are spent annually on place-based interventions that attempt to overcome temporal inertia without acknowledging its strength. This analysis provides empirical evidence that such interventions face much higher barriers than typically assumed. Acknowledging that business density patterns are highly persistent allows for more honest </w:t>
-      </w:r>
-      <w:r>
-        <w:rPr>
-          <w:rFonts w:ascii="Times New Roman" w:hAnsi="Times New Roman" w:cs="Times New Roman"/>
-        </w:rPr>
-        <w:lastRenderedPageBreak/>
-        <w:t xml:space="preserve">conversations about spatial inequality. Rather than </w:t>
-      </w:r>
-      <w:r>
-        <w:rPr>
-          <w:rFonts w:ascii="Times New Roman" w:hAnsi="Times New Roman" w:cs="Times New Roman"/>
-        </w:rPr>
-        <w:t>if</w:t>
-      </w:r>
-      <w:r>
-        <w:rPr>
-          <w:rFonts w:ascii="Times New Roman" w:hAnsi="Times New Roman" w:cs="Times New Roman"/>
-        </w:rPr>
-        <w:t xml:space="preserve"> market forces or modest interventions will eventually equalize opportunities across space, policymakers can design compensatory policies (mobility assistance, remote work infrastructure, universal basic services) that acknowledge and address persistent spatial inequality. The high predictability of business density patterns (R² = 0.9917) means that agencies can forecast future conditions with considerable confidence. This enables proactive rather than reactive policy, allowing healthcare systems, school districts, and infrastructure agencies to plan for inevitable changes rather than being surprised by them. Public debates about economic development often assume that policy failures reflect poor execution or insufficient funding. This analysis suggests that some patterns may resist even well-executed, well-funded interventions due to fundamental temporal dynamics. This reframing can lead to more productive debates about what policy can and cannot achieve. The ultimate societal contribution of this work is to promote more realistic, evidence-based approaches to addressing spatial inequality and economic development challenges. By revealing the extreme strength of temporal inertia in business density patterns, this analysis encourages policymakers to design interventions that acknowledge and work with these forces rather than assuming they can be easily overcome.</w:t>
-      </w:r>
-    </w:p>
-    <w:p>
-      <w:pPr>
-        <w:rPr>
-          <w:rFonts w:ascii="Times New Roman" w:hAnsi="Times New Roman" w:cs="Times New Roman"/>
-          <w:b/>
-          <w:bCs/>
-        </w:rPr>
-      </w:pPr>
-      <w:r>
-        <w:rPr>
-          <w:rFonts w:ascii="Times New Roman" w:hAnsi="Times New Roman" w:cs="Times New Roman"/>
-          <w:b/>
-          <w:bCs/>
-        </w:rPr>
-        <w:t>Conclusion</w:t>
-      </w:r>
-    </w:p>
-    <w:p>
-      <w:pPr>
-        <w:spacing w:line="480" w:lineRule="auto"/>
-        <w:rPr>
-          <w:rFonts w:ascii="Times New Roman" w:hAnsi="Times New Roman" w:cs="Times New Roman"/>
-        </w:rPr>
-      </w:pPr>
-      <w:r>
-        <w:rPr>
-          <w:rFonts w:ascii="Times New Roman" w:hAnsi="Times New Roman" w:cs="Times New Roman"/>
-        </w:rPr>
-        <w:t xml:space="preserve">This analysis </w:t>
-      </w:r>
-      <w:r>
-        <w:rPr>
-          <w:rFonts w:ascii="Times New Roman" w:hAnsi="Times New Roman" w:cs="Times New Roman"/>
-        </w:rPr>
-        <w:t>sets</w:t>
-      </w:r>
-      <w:r>
-        <w:rPr>
-          <w:rFonts w:ascii="Times New Roman" w:hAnsi="Times New Roman" w:cs="Times New Roman"/>
-        </w:rPr>
-        <w:t xml:space="preserve"> out to determine whether business density is driven by structural factors or by temporal momentum. Using County Business Patterns data from 2000</w:t>
-      </w:r>
-      <w:r>
-        <w:rPr>
-          <w:rFonts w:ascii="Times New Roman" w:hAnsi="Times New Roman" w:cs="Times New Roman"/>
-        </w:rPr>
-        <w:t xml:space="preserve"> to </w:t>
-      </w:r>
-      <w:r>
-        <w:rPr>
-          <w:rFonts w:ascii="Times New Roman" w:hAnsi="Times New Roman" w:cs="Times New Roman"/>
-        </w:rPr>
-        <w:t>2023, a dual modeling approach (OLS and Random Forest regression) was implemented to test three hypotheses regarding temporal autocorrelation, sectoral heterogeneity, and geographic fixed effects. The findings decisively demonstrate that business density is fundamentally a momentum-driven time series, with 99.87% of current density variation explained by the previous year's density alone.</w:t>
-      </w:r>
-    </w:p>
-    <w:p>
-      <w:pPr>
-        <w:spacing w:line="480" w:lineRule="auto"/>
-        <w:rPr>
-          <w:rFonts w:ascii="Times New Roman" w:hAnsi="Times New Roman" w:cs="Times New Roman"/>
-        </w:rPr>
-      </w:pPr>
-      <w:r>
-        <w:rPr>
-          <w:rFonts w:ascii="Times New Roman" w:hAnsi="Times New Roman" w:cs="Times New Roman"/>
-        </w:rPr>
-        <w:lastRenderedPageBreak/>
-        <w:t xml:space="preserve">Hypothesis 1, examining temporal autocorrelation, was not rejected. Both models achieved exceptional predictive accuracy (R² = 0.9917, MSE = 0.0078), with Random Forest feature importance analysis revealing the overwhelming dominance of the lagged density variable. This confirms that business ecosystems exhibit extreme path dependence, in which established patterns persist through agglomeration economies and network effects. Hypotheses 2 and 3, testing sector and geographic effects respectively, were both rejected. The industry sector and ZIP code location together contributed less than 0.13% to predictive accuracy after </w:t>
+        <w:t xml:space="preserve">importance analysis revealing the overwhelming dominance of the lagged density variable. This confirms that business ecosystems exhibit extreme path dependence, in which established patterns persist through agglomeration economies and network effects. Hypotheses 2 and 3, testing sector and geographic effects respectively, were both rejected. The industry sector and ZIP code location together contributed less than 0.13% to predictive accuracy after </w:t>
       </w:r>
       <w:proofErr w:type="gramStart"/>
       <w:r>
@@ -3761,7 +3860,7 @@
         </w:rPr>
         <w:t xml:space="preserve"> [Data set]. </w:t>
       </w:r>
-      <w:hyperlink r:id="rId7" w:history="1">
+      <w:hyperlink r:id="rId9" w:history="1">
         <w:r>
           <w:rPr>
             <w:rStyle w:val="Hyperlink"/>
@@ -3782,7 +3881,6 @@
         <w:rPr>
           <w:rFonts w:ascii="Times New Roman" w:hAnsi="Times New Roman" w:cs="Times New Roman"/>
         </w:rPr>
-        <w:lastRenderedPageBreak/>
         <w:t xml:space="preserve">Ballard Brief. (2025). </w:t>
       </w:r>
       <w:r>
@@ -3799,7 +3897,7 @@
         </w:rPr>
         <w:t xml:space="preserve">. </w:t>
       </w:r>
-      <w:hyperlink r:id="rId8" w:history="1">
+      <w:hyperlink r:id="rId10" w:history="1">
         <w:r>
           <w:rPr>
             <w:rStyle w:val="Hyperlink"/>
@@ -3827,6 +3925,7 @@
         <w:rPr>
           <w:rFonts w:ascii="Times New Roman" w:hAnsi="Times New Roman" w:cs="Times New Roman"/>
         </w:rPr>
+        <w:lastRenderedPageBreak/>
         <w:t xml:space="preserve">Coker, C. (2025). </w:t>
       </w:r>
       <w:r>
@@ -3929,7 +4028,7 @@
         </w:rPr>
         <w:t xml:space="preserve">. Retrieved from </w:t>
       </w:r>
-      <w:hyperlink r:id="rId9" w:history="1">
+      <w:hyperlink r:id="rId11" w:history="1">
         <w:r>
           <w:rPr>
             <w:rStyle w:val="Hyperlink"/>
@@ -4052,7 +4151,7 @@
         </w:rPr>
         <w:t xml:space="preserve">(6), 2353–2376. </w:t>
       </w:r>
-      <w:hyperlink r:id="rId10" w:history="1">
+      <w:hyperlink r:id="rId12" w:history="1">
         <w:r>
           <w:rPr>
             <w:rStyle w:val="Hyperlink"/>
@@ -4187,7 +4286,7 @@
         </w:rPr>
         <w:t xml:space="preserve">. </w:t>
       </w:r>
-      <w:hyperlink r:id="rId11" w:history="1">
+      <w:hyperlink r:id="rId13" w:history="1">
         <w:r>
           <w:rPr>
             <w:rStyle w:val="Hyperlink"/>
@@ -4232,7 +4331,7 @@
         </w:rPr>
         <w:t xml:space="preserve">. Condition of Education. U.S. Department of Education, Institute of Education Sciences. </w:t>
       </w:r>
-      <w:hyperlink r:id="rId12" w:history="1">
+      <w:hyperlink r:id="rId14" w:history="1">
         <w:r>
           <w:rPr>
             <w:rStyle w:val="Hyperlink"/>
@@ -4262,7 +4361,6 @@
         <w:rPr>
           <w:rFonts w:ascii="Times New Roman" w:hAnsi="Times New Roman" w:cs="Times New Roman"/>
         </w:rPr>
-        <w:lastRenderedPageBreak/>
         <w:t>PolicyMap</w:t>
       </w:r>
       <w:proofErr w:type="spellEnd"/>
@@ -4286,7 +4384,7 @@
         </w:rPr>
         <w:t xml:space="preserve">. </w:t>
       </w:r>
-      <w:hyperlink r:id="rId13" w:history="1">
+      <w:hyperlink r:id="rId15" w:anchor="Census:%20Decennial%20Census%20and%20American%20Community%20Survey%20(ACS)" w:history="1">
         <w:r>
           <w:rPr>
             <w:rStyle w:val="Hyperlink"/>
@@ -4315,6 +4413,7 @@
         <w:rPr>
           <w:rFonts w:ascii="Times New Roman" w:hAnsi="Times New Roman" w:cs="Times New Roman"/>
         </w:rPr>
+        <w:lastRenderedPageBreak/>
         <w:t xml:space="preserve">School + State Finance Project. (n.d.). </w:t>
       </w:r>
       <w:r>
@@ -4331,7 +4430,7 @@
         </w:rPr>
         <w:t xml:space="preserve">. </w:t>
       </w:r>
-      <w:hyperlink r:id="rId14" w:history="1">
+      <w:hyperlink r:id="rId16" w:history="1">
         <w:r>
           <w:rPr>
             <w:rStyle w:val="Hyperlink"/>
@@ -4375,7 +4474,7 @@
         </w:rPr>
         <w:t xml:space="preserve"> [Lecture notes]. Simon Fraser University. </w:t>
       </w:r>
-      <w:hyperlink r:id="rId15" w:history="1">
+      <w:hyperlink r:id="rId17" w:history="1">
         <w:r>
           <w:rPr>
             <w:rStyle w:val="Hyperlink"/>
@@ -4420,7 +4519,7 @@
         </w:rPr>
         <w:t xml:space="preserve">. U.S. Department of Commerce. </w:t>
       </w:r>
-      <w:hyperlink r:id="rId16" w:history="1">
+      <w:hyperlink r:id="rId18" w:history="1">
         <w:r>
           <w:rPr>
             <w:rStyle w:val="Hyperlink"/>
@@ -4465,7 +4564,7 @@
         </w:rPr>
         <w:t xml:space="preserve"> (GAO-21-93). </w:t>
       </w:r>
-      <w:hyperlink r:id="rId17" w:history="1">
+      <w:hyperlink r:id="rId19" w:history="1">
         <w:r>
           <w:rPr>
             <w:rStyle w:val="Hyperlink"/>
@@ -4519,7 +4618,7 @@
         </w:rPr>
         <w:t xml:space="preserve">. </w:t>
       </w:r>
-      <w:hyperlink r:id="rId18" w:history="1">
+      <w:hyperlink r:id="rId20" w:history="1">
         <w:r>
           <w:rPr>
             <w:rStyle w:val="Hyperlink"/>
@@ -4564,7 +4663,7 @@
         </w:rPr>
         <w:t xml:space="preserve">. </w:t>
       </w:r>
-      <w:hyperlink r:id="rId19" w:history="1">
+      <w:hyperlink r:id="rId21" w:history="1">
         <w:r>
           <w:rPr>
             <w:rStyle w:val="Hyperlink"/>
@@ -4591,7 +4690,7 @@
       </w:pPr>
     </w:p>
     <w:sectPr>
-      <w:headerReference w:type="default" r:id="rId20"/>
+      <w:headerReference w:type="default" r:id="rId22"/>
       <w:pgSz w:w="12240" w:h="15840"/>
       <w:pgMar w:top="1440" w:right="1440" w:bottom="1440" w:left="1440" w:header="720" w:footer="720" w:gutter="0"/>
       <w:cols w:space="720"/>
@@ -8681,6 +8780,7 @@
   <w:style w:type="character" w:default="1" w:styleId="DefaultParagraphFont">
     <w:name w:val="Default Paragraph Font"/>
     <w:uiPriority w:val="1"/>
+    <w:semiHidden/>
     <w:unhideWhenUsed/>
   </w:style>
   <w:style w:type="table" w:default="1" w:styleId="TableNormal">

</xml_diff>